<commit_message>
Add complete strikethrough text formatting support
- Add strikethrough field to TextFormatting struct with PartialEq support
- Implement strikethrough detection from Word documents (strike/dstrike properties)
- Add terminal UI rendering with Modifier::CROSSED_OUT
- Support strikethrough in all export formats (markdown, text, JSON) using ~~text~~ syntax
- Fix critical Word automatic list formatting bug that lost individual run formatting
- Add comprehensive test suite with 8 strikethrough-specific tests
- Update documentation to include strikethrough in formatting examples

Fixes #47
</commit_message>
<xml_diff>
--- a/tests/fixtures/example.docx
+++ b/tests/fixtures/example.docx
@@ -236,6 +236,19 @@
       </w:pPr>
       <w:r>
         <w:t>Another one</w:t>
+      </w:r>
+      <w:r>
+        <w:t xml:space="preserve">, </w:t>
+      </w:r>
+      <w:r>
+        <w:rPr>
+          <w:strike/>
+          <w:color w:val="7030A0"/>
+        </w:rPr>
+        <w:t>with purple strikethrough text</w:t>
+      </w:r>
+      <w:r>
+        <w:t>!</w:t>
       </w:r>
     </w:p>
     <w:p>

</xml_diff>